<commit_message>
small fix to heap
</commit_message>
<xml_diff>
--- a/Docs/Toteutusdokumentti.docx
+++ b/Docs/Toteutusdokumentti.docx
@@ -476,7 +476,11 @@
         <w:t xml:space="preserve">   k = (k-1)/2</w:t>
       </w:r>
     </w:p>
-    <w:p/>
+    <w:p>
+      <w:r>
+        <w:t>heap.k = node</w:t>
+      </w:r>
+    </w:p>
     <w:p/>
     <w:p/>
     <w:p>
@@ -623,13 +627,101 @@
     </w:p>
     <w:p/>
     <w:p/>
-    <w:p/>
-    <w:p>
-      <w:pPr>
-        <w:rPr>
-          <w:b/>
-        </w:rPr>
-      </w:pPr>
+    <w:p>
+      <w:r>
+        <w:rPr>
+          <w:b/>
+        </w:rPr>
+        <w:t>decre</w:t>
+      </w:r>
+      <w:r>
+        <w:rPr>
+          <w:b/>
+        </w:rPr>
+        <w:t>a</w:t>
+      </w:r>
+      <w:r>
+        <w:rPr>
+          <w:b/>
+        </w:rPr>
+        <w:t>seKey(Node o)</w:t>
+      </w:r>
+      <w:r>
+        <w:rPr>
+          <w:b/>
+        </w:rPr>
+        <w:t xml:space="preserve"> </w:t>
+      </w:r>
+      <w:r>
+        <w:t>aikavaativuus korkein</w:t>
+      </w:r>
+      <w:r>
+        <w:t>taan O(n). Tilavaativuus O(1</w:t>
+      </w:r>
+      <w:r>
+        <w:t>)</w:t>
+      </w:r>
+      <w:r>
+        <w:t>.</w:t>
+      </w:r>
+      <w:r>
+        <w:t xml:space="preserve"> O(n) aika</w:t>
+      </w:r>
+      <w:r>
+        <w:t>vaativuus</w:t>
+      </w:r>
+      <w:r>
+        <w:t xml:space="preserve"> koska Noden paikka täytyy etsiä taulukosta. Pahimmillaan paikka on viimeinen.</w:t>
+      </w:r>
+    </w:p>
+    <w:p/>
+    <w:p>
+      <w:r>
+        <w:t>i = search paikka for o</w:t>
+      </w:r>
+    </w:p>
+    <w:p>
+      <w:r>
+        <w:t>while i</w:t>
+      </w:r>
+      <w:r>
+        <w:t xml:space="preserve">&gt; </w:t>
+      </w:r>
+      <w:r>
+        <w:t>0 and o</w:t>
+      </w:r>
+      <w:r>
+        <w:t xml:space="preserve"> &lt; parent</w:t>
+      </w:r>
+    </w:p>
+    <w:p>
+      <w:r>
+        <w:t xml:space="preserve">   swap o</w:t>
+      </w:r>
+      <w:r>
+        <w:t>, parent</w:t>
+      </w:r>
+    </w:p>
+    <w:p>
+      <w:r>
+        <w:t xml:space="preserve">   i = (i</w:t>
+      </w:r>
+      <w:r>
+        <w:t>-1)/2</w:t>
+      </w:r>
+    </w:p>
+    <w:p>
+      <w:r>
+        <w:t>heap.i</w:t>
+      </w:r>
+      <w:r>
+        <w:t xml:space="preserve"> = </w:t>
+      </w:r>
+      <w:r>
+        <w:t>o</w:t>
+      </w:r>
+    </w:p>
+    <w:p>
       <w:r>
         <w:rPr>
           <w:b/>
@@ -648,12 +740,7 @@
       <w:r>
         <w:t>.</w:t>
       </w:r>
-      <w:r>
-        <w:t xml:space="preserve"> Listaan toteutettu myös muutama muu ArrayListin toiminnan kaltainen operaatio.</w:t>
-      </w:r>
-    </w:p>
-    <w:p/>
-    <w:p/>
+    </w:p>
     <w:p>
       <w:pPr>
         <w:rPr>
@@ -837,7 +924,16 @@
     <w:p/>
     <w:p>
       <w:r>
-        <w:t>-Koodissa paljo varaa refaktorointiin esimerkiksi Dijkstra ja Astar yhteisen rajapinnan / staattisen yliluokan alle.</w:t>
+        <w:t>-Koodissa paljo</w:t>
+      </w:r>
+      <w:r>
+        <w:t>n</w:t>
+      </w:r>
+      <w:r>
+        <w:t xml:space="preserve"> varaa refaktorointiin </w:t>
+      </w:r>
+      <w:r>
+        <w:t>ja copy-pasten poistoon.</w:t>
       </w:r>
     </w:p>
     <w:p>
@@ -862,7 +958,10 @@
     </w:p>
     <w:p>
       <w:r>
-        <w:t>-Erittäin paljon viime hetkien koodausta ja ratkaisuja viimeisellä viikolla -&gt; toisteista koodia.</w:t>
+        <w:t>-Erittäin paljon viime hetkien koodausta ja ratkaisuja viimeisell</w:t>
+      </w:r>
+      <w:r>
+        <w:t>ä viikolla -&gt; toisteista koodia ja ratkaisuja, jotka tuntuvat toimivan mutta testaus ei 100% kattava.</w:t>
       </w:r>
     </w:p>
     <w:p>
@@ -872,31 +971,19 @@
     </w:p>
     <w:p>
       <w:r>
-        <w:t>-Keon taulukon kokoa ei kasvateta, voi aiheuttaa ongelmia jos yritetään tallettaa liikaa alkioita kekoon.</w:t>
+        <w:t>-Keon taulukon kokoa ei kasvateta</w:t>
+      </w:r>
+      <w:r>
+        <w:t>.</w:t>
       </w:r>
     </w:p>
     <w:p>
       <w:r>
         <w:t>-Testidata algoritmeille on melko hölmö ja yksinkertainen.</w:t>
-      </w:r>
-    </w:p>
-    <w:p>
-      <w:r>
-        <w:t xml:space="preserve">-Lopputulos ei siis mitään production level tavaraa mutta olen tyytyväinen että omat tietorakenteet </w:t>
-      </w:r>
-      <w:r>
-        <w:t>tuntuvat toimivan ja algoritmien toiminta</w:t>
-      </w:r>
-      <w:r>
-        <w:t>-</w:t>
       </w:r>
       <w:bookmarkStart w:id="0" w:name="_GoBack"/>
       <w:bookmarkEnd w:id="0"/>
-      <w:r>
-        <w:t>ajatus selkeytyi kurssin aikana.</w:t>
-      </w:r>
-    </w:p>
-    <w:p/>
+    </w:p>
     <w:p/>
     <w:p>
       <w:pPr>
@@ -2072,7 +2159,7 @@
 </file>
 
 <file path=customXml/itemProps1.xml><?xml version="1.0" encoding="utf-8"?>
-<ds:datastoreItem xmlns:ds="http://schemas.openxmlformats.org/officeDocument/2006/customXml" ds:itemID="{A760167C-0C68-1043-941F-0E3C9606DEF3}">
+<ds:datastoreItem xmlns:ds="http://schemas.openxmlformats.org/officeDocument/2006/customXml" ds:itemID="{D9BE9A07-C4EC-E34B-B69F-A59108B0AA80}">
   <ds:schemaRefs>
     <ds:schemaRef ds:uri="http://schemas.openxmlformats.org/officeDocument/2006/bibliography"/>
   </ds:schemaRefs>

</xml_diff>